<commit_message>
27 maret sebelum pulang kantor
</commit_message>
<xml_diff>
--- a/2021 - 2022/I. TATA KELOLA DAN TATA LAKSANA TEKNOLOGI INFORMASI/I.C. Pengelolaan Data (Data Management)/11. I.C.51. Mengelola Pengguna dan Hak Akses Data/Laporan pengelolaan pengguna dan hak akses Aplikasi SIKUANSING.docx
+++ b/2021 - 2022/I. TATA KELOLA DAN TATA LAKSANA TEKNOLOGI INFORMASI/I.C. Pengelolaan Data (Data Management)/11. I.C.51. Mengelola Pengguna dan Hak Akses Data/Laporan pengelolaan pengguna dan hak akses Aplikasi SIKUANSING.docx
@@ -203,7 +203,16 @@
                 <w:sz w:val="20"/>
                 <w:lang w:val="da-DK"/>
               </w:rPr>
-              <w:t>BUKTI FISIK KEGIATAN STATISTISI</w:t>
+              <w:t xml:space="preserve">BUKTI FISIK KEGIATAN </w:t>
+            </w:r>
+            <w:r>
+              <w:rPr>
+                <w:rFonts w:cs="Arial"/>
+                <w:b/>
+                <w:sz w:val="20"/>
+                <w:lang w:val="da-DK"/>
+              </w:rPr>
+              <w:t>PRANATA KOMPUTER</w:t>
             </w:r>
           </w:p>
           <w:p>
@@ -344,25 +353,7 @@
               <w:spacing w:line="240" w:lineRule="atLeast"/>
             </w:pPr>
             <w:r>
-              <w:t>Februari</w:t>
-            </w:r>
-            <w:r>
-              <w:t xml:space="preserve"> </w:t>
-            </w:r>
-            <w:r>
-              <w:t>–</w:t>
-            </w:r>
-            <w:r>
-              <w:t xml:space="preserve"> </w:t>
-            </w:r>
-            <w:r>
-              <w:t xml:space="preserve">Juli </w:t>
-            </w:r>
-            <w:r>
-              <w:t>202</w:t>
-            </w:r>
-            <w:r>
-              <w:t>1</w:t>
+              <w:t>1 Februari - 30 Juli 2021</w:t>
             </w:r>
           </w:p>
         </w:tc>
@@ -1559,10 +1550,31 @@
                   <w:rStyle w:val="Hyperlink"/>
                   <w:rFonts w:cs="Arial"/>
                   <w:iCs/>
-                  <w:sz w:val="20"/>
+                  <w:szCs w:val="24"/>
                   <w:lang w:val="sv-SE"/>
                 </w:rPr>
-                <w:t>https://s.id/dupakprakom2021</w:t>
+                <w:t>https://s.id/d</w:t>
+              </w:r>
+              <w:r>
+                <w:rPr>
+                  <w:rStyle w:val="Hyperlink"/>
+                  <w:szCs w:val="24"/>
+                </w:rPr>
+                <w:t>upakdebito</w:t>
+              </w:r>
+              <w:r>
+                <w:rPr>
+                  <w:rStyle w:val="Hyperlink"/>
+                  <w:szCs w:val="24"/>
+                </w:rPr>
+                <w:t>m</w:t>
+              </w:r>
+              <w:r>
+                <w:rPr>
+                  <w:rStyle w:val="Hyperlink"/>
+                  <w:szCs w:val="24"/>
+                </w:rPr>
+                <w:t>ika</w:t>
               </w:r>
             </w:hyperlink>
           </w:p>
@@ -1608,6 +1620,7 @@
         </w:tabs>
         <w:rPr>
           <w:rFonts w:cs="Arial"/>
+          <w:color w:val="FFFFFF" w:themeColor="background1"/>
           <w:sz w:val="20"/>
           <w:lang w:val="en-GB"/>
         </w:rPr>
@@ -1615,6 +1628,7 @@
       <w:r>
         <w:rPr>
           <w:rFonts w:cs="Arial"/>
+          <w:color w:val="FFFFFF" w:themeColor="background1"/>
           <w:sz w:val="20"/>
           <w:lang w:val="en-GB"/>
         </w:rPr>
@@ -1623,6 +1637,7 @@
       <w:r>
         <w:rPr>
           <w:rFonts w:cs="Arial"/>
+          <w:color w:val="FFFFFF" w:themeColor="background1"/>
           <w:sz w:val="20"/>
           <w:lang w:val="en-GB"/>
         </w:rPr>
@@ -1632,6 +1647,7 @@
       <w:r>
         <w:rPr>
           <w:rFonts w:cs="Arial"/>
+          <w:color w:val="FFFFFF" w:themeColor="background1"/>
           <w:sz w:val="20"/>
           <w:lang w:val="en-GB"/>
         </w:rPr>
@@ -1640,6 +1656,7 @@
       <w:r>
         <w:rPr>
           <w:rFonts w:cs="Arial"/>
+          <w:color w:val="FFFFFF" w:themeColor="background1"/>
           <w:sz w:val="20"/>
           <w:lang w:val="en-GB"/>
         </w:rPr>
@@ -1648,6 +1665,7 @@
       <w:r>
         <w:rPr>
           <w:rFonts w:cs="Arial"/>
+          <w:color w:val="FFFFFF" w:themeColor="background1"/>
           <w:sz w:val="20"/>
           <w:lang w:val="en-GB"/>
         </w:rPr>
@@ -1656,6 +1674,7 @@
       <w:r>
         <w:rPr>
           <w:rFonts w:cs="Arial"/>
+          <w:color w:val="FFFFFF" w:themeColor="background1"/>
           <w:sz w:val="20"/>
           <w:lang w:val="en-GB"/>
         </w:rPr>
@@ -1664,6 +1683,7 @@
       <w:r>
         <w:rPr>
           <w:rFonts w:cs="Arial"/>
+          <w:color w:val="FFFFFF" w:themeColor="background1"/>
           <w:sz w:val="20"/>
           <w:lang w:val="en-GB"/>
         </w:rPr>
@@ -1672,6 +1692,7 @@
       <w:r>
         <w:rPr>
           <w:rFonts w:cs="Arial"/>
+          <w:color w:val="FFFFFF" w:themeColor="background1"/>
           <w:sz w:val="20"/>
           <w:lang w:val="en-GB"/>
         </w:rPr>
@@ -1686,6 +1707,7 @@
         </w:tabs>
         <w:rPr>
           <w:rFonts w:cs="Arial"/>
+          <w:color w:val="FFFFFF" w:themeColor="background1"/>
           <w:sz w:val="20"/>
           <w:lang w:val="en-GB"/>
         </w:rPr>
@@ -1693,6 +1715,7 @@
       <w:r>
         <w:rPr>
           <w:rFonts w:cs="Arial"/>
+          <w:color w:val="FFFFFF" w:themeColor="background1"/>
           <w:sz w:val="20"/>
           <w:lang w:val="en-GB"/>
         </w:rPr>
@@ -1702,6 +1725,7 @@
       <w:r>
         <w:rPr>
           <w:rFonts w:cs="Arial"/>
+          <w:color w:val="FFFFFF" w:themeColor="background1"/>
           <w:sz w:val="20"/>
           <w:lang w:val="en-GB"/>
         </w:rPr>
@@ -1716,6 +1740,7 @@
         </w:tabs>
         <w:rPr>
           <w:rFonts w:cs="Arial"/>
+          <w:color w:val="FFFFFF" w:themeColor="background1"/>
           <w:sz w:val="20"/>
           <w:lang w:val="en-GB"/>
         </w:rPr>
@@ -1723,6 +1748,7 @@
       <w:r>
         <w:rPr>
           <w:rFonts w:cs="Arial"/>
+          <w:color w:val="FFFFFF" w:themeColor="background1"/>
           <w:sz w:val="20"/>
           <w:lang w:val="en-GB"/>
         </w:rPr>
@@ -1739,6 +1765,7 @@
         <w:jc w:val="center"/>
         <w:rPr>
           <w:rFonts w:cs="Arial"/>
+          <w:color w:val="FFFFFF" w:themeColor="background1"/>
           <w:sz w:val="20"/>
           <w:lang w:val="en-GB"/>
         </w:rPr>
@@ -1753,6 +1780,7 @@
         <w:jc w:val="center"/>
         <w:rPr>
           <w:rFonts w:cs="Arial"/>
+          <w:color w:val="FFFFFF" w:themeColor="background1"/>
           <w:sz w:val="20"/>
           <w:lang w:val="en-GB"/>
         </w:rPr>
@@ -1767,6 +1795,7 @@
         <w:jc w:val="center"/>
         <w:rPr>
           <w:rFonts w:cs="Arial"/>
+          <w:color w:val="FFFFFF" w:themeColor="background1"/>
           <w:sz w:val="20"/>
           <w:lang w:val="en-GB"/>
         </w:rPr>
@@ -1780,6 +1809,7 @@
         </w:tabs>
         <w:rPr>
           <w:rFonts w:cs="Arial"/>
+          <w:color w:val="FFFFFF" w:themeColor="background1"/>
           <w:sz w:val="20"/>
           <w:lang w:val="en-GB"/>
         </w:rPr>
@@ -1788,6 +1818,7 @@
         <w:rPr>
           <w:rFonts w:cs="Arial"/>
           <w:b/>
+          <w:color w:val="FFFFFF" w:themeColor="background1"/>
           <w:sz w:val="20"/>
           <w:lang w:val="en-GB"/>
         </w:rPr>
@@ -1797,6 +1828,7 @@
         <w:rPr>
           <w:rFonts w:cs="Arial"/>
           <w:b/>
+          <w:color w:val="FFFFFF" w:themeColor="background1"/>
           <w:sz w:val="20"/>
           <w:u w:val="single"/>
           <w:lang w:val="en-GB"/>
@@ -1807,6 +1839,7 @@
         <w:rPr>
           <w:rFonts w:cs="Arial"/>
           <w:b/>
+          <w:color w:val="FFFFFF" w:themeColor="background1"/>
           <w:sz w:val="20"/>
           <w:lang w:val="en-GB"/>
         </w:rPr>
@@ -1816,6 +1849,7 @@
         <w:rPr>
           <w:rFonts w:cs="Arial"/>
           <w:b/>
+          <w:color w:val="FFFFFF" w:themeColor="background1"/>
           <w:sz w:val="20"/>
           <w:u w:val="single"/>
           <w:lang w:val="en-GB"/>
@@ -1826,6 +1860,7 @@
         <w:rPr>
           <w:rFonts w:cs="Arial"/>
           <w:b/>
+          <w:color w:val="FFFFFF" w:themeColor="background1"/>
           <w:sz w:val="20"/>
           <w:u w:val="single"/>
           <w:lang w:val="en-GB"/>
@@ -1843,6 +1878,7 @@
         <w:rPr>
           <w:rFonts w:cs="Arial"/>
           <w:b/>
+          <w:color w:val="FFFFFF" w:themeColor="background1"/>
           <w:sz w:val="20"/>
           <w:lang w:val="en-GB"/>
         </w:rPr>
@@ -1850,6 +1886,17 @@
       <w:r>
         <w:rPr>
           <w:rFonts w:cs="Arial"/>
+          <w:color w:val="FFFFFF" w:themeColor="background1"/>
+          <w:sz w:val="20"/>
+          <w:lang w:val="en-GB"/>
+        </w:rPr>
+        <w:tab/>
+        <w:t>NIP. 19670726 199401 1 001</w:t>
+      </w:r>
+      <w:r>
+        <w:rPr>
+          <w:rFonts w:cs="Arial"/>
+          <w:color w:val="FFFFFF" w:themeColor="background1"/>
           <w:sz w:val="20"/>
           <w:lang w:val="en-GB"/>
         </w:rPr>
@@ -1859,38 +1906,25 @@
       <w:r>
         <w:rPr>
           <w:rFonts w:cs="Arial"/>
-          <w:sz w:val="20"/>
-          <w:lang w:val="en-GB"/>
-        </w:rPr>
-        <w:t>19670726</w:t>
-      </w:r>
-      <w:r>
-        <w:rPr>
-          <w:rFonts w:cs="Arial"/>
-          <w:sz w:val="20"/>
-          <w:lang w:val="en-GB"/>
-        </w:rPr>
-        <w:t xml:space="preserve"> </w:t>
-      </w:r>
-      <w:r>
-        <w:rPr>
-          <w:rFonts w:cs="Arial"/>
-          <w:sz w:val="20"/>
-          <w:lang w:val="en-GB"/>
-        </w:rPr>
-        <w:t>199401</w:t>
-      </w:r>
-      <w:r>
-        <w:rPr>
-          <w:rFonts w:cs="Arial"/>
-          <w:sz w:val="20"/>
-          <w:lang w:val="en-GB"/>
-        </w:rPr>
-        <w:t xml:space="preserve"> </w:t>
-      </w:r>
-      <w:r>
-        <w:rPr>
-          <w:rFonts w:cs="Arial"/>
+          <w:color w:val="FFFFFF" w:themeColor="background1"/>
+          <w:sz w:val="20"/>
+          <w:lang w:val="en-GB"/>
+        </w:rPr>
+        <w:t>19921205</w:t>
+      </w:r>
+      <w:r>
+        <w:rPr>
+          <w:rFonts w:cs="Arial"/>
+          <w:color w:val="FFFFFF" w:themeColor="background1"/>
+          <w:sz w:val="20"/>
+          <w:lang w:val="en-GB"/>
+        </w:rPr>
+        <w:t xml:space="preserve"> 201412 </w:t>
+      </w:r>
+      <w:r>
+        <w:rPr>
+          <w:rFonts w:cs="Arial"/>
+          <w:color w:val="FFFFFF" w:themeColor="background1"/>
           <w:sz w:val="20"/>
           <w:lang w:val="en-GB"/>
         </w:rPr>
@@ -1899,55 +1933,7 @@
       <w:r>
         <w:rPr>
           <w:rFonts w:cs="Arial"/>
-          <w:sz w:val="20"/>
-          <w:lang w:val="en-GB"/>
-        </w:rPr>
-        <w:t xml:space="preserve"> </w:t>
-      </w:r>
-      <w:r>
-        <w:rPr>
-          <w:rFonts w:cs="Arial"/>
-          <w:sz w:val="20"/>
-          <w:lang w:val="en-GB"/>
-        </w:rPr>
-        <w:t>001</w:t>
-      </w:r>
-      <w:r>
-        <w:rPr>
-          <w:rFonts w:cs="Arial"/>
-          <w:sz w:val="20"/>
-          <w:lang w:val="en-GB"/>
-        </w:rPr>
-        <w:tab/>
-        <w:t xml:space="preserve">NIP. </w:t>
-      </w:r>
-      <w:r>
-        <w:rPr>
-          <w:rFonts w:cs="Arial"/>
-          <w:sz w:val="20"/>
-          <w:lang w:val="en-GB"/>
-        </w:rPr>
-        <w:t>19921205</w:t>
-      </w:r>
-      <w:r>
-        <w:rPr>
-          <w:rFonts w:cs="Arial"/>
-          <w:sz w:val="20"/>
-          <w:lang w:val="en-GB"/>
-        </w:rPr>
-        <w:t xml:space="preserve"> 201412 </w:t>
-      </w:r>
-      <w:r>
-        <w:rPr>
-          <w:rFonts w:cs="Arial"/>
-          <w:sz w:val="20"/>
-          <w:lang w:val="en-GB"/>
-        </w:rPr>
-        <w:t>1</w:t>
-      </w:r>
-      <w:r>
-        <w:rPr>
-          <w:rFonts w:cs="Arial"/>
+          <w:color w:val="FFFFFF" w:themeColor="background1"/>
           <w:sz w:val="20"/>
           <w:lang w:val="en-GB"/>
         </w:rPr>
@@ -2449,6 +2435,18 @@
       <w:shd w:val="clear" w:color="auto" w:fill="E1DFDD"/>
     </w:rPr>
   </w:style>
+  <w:style w:type="character" w:styleId="FollowedHyperlink">
+    <w:name w:val="FollowedHyperlink"/>
+    <w:basedOn w:val="DefaultParagraphFont"/>
+    <w:uiPriority w:val="99"/>
+    <w:semiHidden/>
+    <w:unhideWhenUsed/>
+    <w:rsid w:val="0003706B"/>
+    <w:rPr>
+      <w:color w:val="954F72" w:themeColor="followedHyperlink"/>
+      <w:u w:val="single"/>
+    </w:rPr>
+  </w:style>
 </w:styles>
 </file>
 

</xml_diff>